<commit_message>
Added setup instructions for GPS on RPi4
</commit_message>
<xml_diff>
--- a/GNSS Module/Documentation/PinDiagram.docx
+++ b/GNSS Module/Documentation/PinDiagram.docx
@@ -2,6 +2,17 @@
 <file path=word/document.xml><?xml version="1.0" encoding="utf-8"?>
 <w:document xmlns:wpc="http://schemas.microsoft.com/office/word/2010/wordprocessingCanvas" xmlns:cx="http://schemas.microsoft.com/office/drawing/2014/chartex" xmlns:cx1="http://schemas.microsoft.com/office/drawing/2015/9/8/chartex" xmlns:cx2="http://schemas.microsoft.com/office/drawing/2015/10/21/chartex" xmlns:cx3="http://schemas.microsoft.com/office/drawing/2016/5/9/chartex" xmlns:cx4="http://schemas.microsoft.com/office/drawing/2016/5/10/chartex" xmlns:cx5="http://schemas.microsoft.com/office/drawing/2016/5/11/chartex" xmlns:cx6="http://schemas.microsoft.com/office/drawing/2016/5/12/chartex" xmlns:cx7="http://schemas.microsoft.com/office/drawing/2016/5/13/chartex" xmlns:cx8="http://schemas.microsoft.com/office/drawing/2016/5/14/chartex" xmlns:mc="http://schemas.openxmlformats.org/markup-compatibility/2006" xmlns:aink="http://schemas.microsoft.com/office/drawing/2016/ink" xmlns:am3d="http://schemas.microsoft.com/office/drawing/2017/model3d" xmlns:o="urn:schemas-microsoft-com:office:office" xmlns:r="http://schemas.openxmlformats.org/officeDocument/2006/relationships" xmlns:m="http://schemas.openxmlformats.org/officeDocument/2006/math" xmlns:v="urn:schemas-microsoft-com:vml" xmlns:wp14="http://schemas.microsoft.com/office/word/2010/wordprocessingDrawing" xmlns:wp="http://schemas.openxmlformats.org/drawingml/2006/wordprocessingDrawing" xmlns:w10="urn:schemas-microsoft-com:office:word" xmlns:w="http://schemas.openxmlformats.org/wordprocessingml/2006/main" xmlns:w14="http://schemas.microsoft.com/office/word/2010/wordml" xmlns:w15="http://schemas.microsoft.com/office/word/2012/wordml" xmlns:w16cex="http://schemas.microsoft.com/office/word/2018/wordml/cex" xmlns:w16cid="http://schemas.microsoft.com/office/word/2016/wordml/cid" xmlns:w16="http://schemas.microsoft.com/office/word/2018/wordml" xmlns:w16se="http://schemas.microsoft.com/office/word/2015/wordml/symex" xmlns:wpg="http://schemas.microsoft.com/office/word/2010/wordprocessingGroup" xmlns:wpi="http://schemas.microsoft.com/office/word/2010/wordprocessingInk" xmlns:wne="http://schemas.microsoft.com/office/word/2006/wordml" xmlns:wps="http://schemas.microsoft.com/office/word/2010/wordprocessingShape" mc:Ignorable="w14 w15 w16se w16cid w16 w16cex wp14">
   <w:body>
+    <w:p>
+      <w:pPr>
+        <w:jc w:val="center"/>
+        <w:rPr>
+          <w:b/>
+          <w:bCs/>
+          <w:sz w:val="36"/>
+          <w:szCs w:val="36"/>
+        </w:rPr>
+      </w:pPr>
+    </w:p>
     <w:p>
       <w:pPr>
         <w:jc w:val="center"/>
@@ -19,13 +30,13 @@
         <mc:AlternateContent>
           <mc:Choice Requires="wps">
             <w:drawing>
-              <wp:anchor distT="0" distB="0" distL="114300" distR="114300" simplePos="0" relativeHeight="251684864" behindDoc="0" locked="0" layoutInCell="1" allowOverlap="1" wp14:anchorId="5DB56AB3" wp14:editId="0FEFA4F7">
+              <wp:anchor distT="0" distB="0" distL="114300" distR="114300" simplePos="0" relativeHeight="251684864" behindDoc="0" locked="0" layoutInCell="1" allowOverlap="1" wp14:anchorId="5DB56AB3" wp14:editId="2A092D77">
                 <wp:simplePos x="0" y="0"/>
                 <wp:positionH relativeFrom="margin">
                   <wp:align>center</wp:align>
                 </wp:positionH>
                 <wp:positionV relativeFrom="paragraph">
-                  <wp:posOffset>346399</wp:posOffset>
+                  <wp:posOffset>364736</wp:posOffset>
                 </wp:positionV>
                 <wp:extent cx="1634247" cy="311285"/>
                 <wp:effectExtent l="0" t="0" r="4445" b="0"/>
@@ -81,7 +92,7 @@
           </mc:Choice>
           <mc:Fallback>
             <w:pict>
-              <v:rect w14:anchorId="25D5EB81" id="Rectangle 25" o:spid="_x0000_s1026" style="position:absolute;margin-left:0;margin-top:27.3pt;width:128.7pt;height:24.5pt;z-index:251684864;visibility:visible;mso-wrap-style:square;mso-wrap-distance-left:9pt;mso-wrap-distance-top:0;mso-wrap-distance-right:9pt;mso-wrap-distance-bottom:0;mso-position-horizontal:center;mso-position-horizontal-relative:margin;mso-position-vertical:absolute;mso-position-vertical-relative:text;v-text-anchor:middle" o:gfxdata="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" fillcolor="white [3212]" stroked="f" strokeweight="1pt">
+              <v:rect w14:anchorId="2B77C08B" id="Rectangle 25" o:spid="_x0000_s1026" style="position:absolute;margin-left:0;margin-top:28.7pt;width:128.7pt;height:24.5pt;z-index:251684864;visibility:visible;mso-wrap-style:square;mso-wrap-distance-left:9pt;mso-wrap-distance-top:0;mso-wrap-distance-right:9pt;mso-wrap-distance-bottom:0;mso-position-horizontal:center;mso-position-horizontal-relative:margin;mso-position-vertical:absolute;mso-position-vertical-relative:text;v-text-anchor:middle" o:gfxdata="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" fillcolor="white [3212]" stroked="f" strokeweight="1pt">
                 <w10:wrap anchorx="margin"/>
               </v:rect>
             </w:pict>
@@ -199,7 +210,7 @@
         <mc:AlternateContent>
           <mc:Choice Requires="wps">
             <w:drawing>
-              <wp:anchor distT="0" distB="0" distL="114300" distR="114300" simplePos="0" relativeHeight="251682816" behindDoc="0" locked="0" layoutInCell="1" allowOverlap="1" wp14:anchorId="2453ACBE" wp14:editId="33901C7F">
+              <wp:anchor distT="0" distB="0" distL="114300" distR="114300" simplePos="0" relativeHeight="251682816" behindDoc="0" locked="0" layoutInCell="1" allowOverlap="1" wp14:anchorId="2453ACBE" wp14:editId="104A37EF">
                 <wp:simplePos x="0" y="0"/>
                 <wp:positionH relativeFrom="margin">
                   <wp:align>center</wp:align>
@@ -247,6 +258,15 @@
                           <a:schemeClr val="lt1"/>
                         </a:fontRef>
                       </wps:style>
+                      <wps:txbx>
+                        <w:txbxContent>
+                          <w:p>
+                            <w:pPr>
+                              <w:jc w:val="center"/>
+                            </w:pPr>
+                          </w:p>
+                        </w:txbxContent>
+                      </wps:txbx>
                       <wps:bodyPr rot="0" spcFirstLastPara="0" vertOverflow="overflow" horzOverflow="overflow" vert="horz" wrap="square" lIns="91440" tIns="45720" rIns="91440" bIns="45720" numCol="1" spcCol="0" rtlCol="0" fromWordArt="0" anchor="ctr" anchorCtr="0" forceAA="0" compatLnSpc="1">
                         <a:prstTxWarp prst="textNoShape">
                           <a:avLst/>
@@ -261,7 +281,16 @@
           </mc:Choice>
           <mc:Fallback>
             <w:pict>
-              <v:rect w14:anchorId="2B54292A" id="Rectangle 24" o:spid="_x0000_s1026" style="position:absolute;margin-left:0;margin-top:515.9pt;width:128.7pt;height:24.5pt;z-index:251682816;visibility:visible;mso-wrap-style:square;mso-wrap-distance-left:9pt;mso-wrap-distance-top:0;mso-wrap-distance-right:9pt;mso-wrap-distance-bottom:0;mso-position-horizontal:center;mso-position-horizontal-relative:margin;mso-position-vertical:absolute;mso-position-vertical-relative:text;v-text-anchor:middle" o:gfxdata="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" fillcolor="white [3212]" stroked="f" strokeweight="1pt">
+              <v:rect w14:anchorId="2453ACBE" id="Rectangle 24" o:spid="_x0000_s1026" style="position:absolute;left:0;text-align:left;margin-left:0;margin-top:515.9pt;width:128.7pt;height:24.5pt;z-index:251682816;visibility:visible;mso-wrap-style:square;mso-wrap-distance-left:9pt;mso-wrap-distance-top:0;mso-wrap-distance-right:9pt;mso-wrap-distance-bottom:0;mso-position-horizontal:center;mso-position-horizontal-relative:margin;mso-position-vertical:absolute;mso-position-vertical-relative:text;v-text-anchor:middle" o:gfxdata="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" fillcolor="white [3212]" stroked="f" strokeweight="1pt">
+                <v:textbox>
+                  <w:txbxContent>
+                    <w:p>
+                      <w:pPr>
+                        <w:jc w:val="center"/>
+                      </w:pPr>
+                    </w:p>
+                  </w:txbxContent>
+                </v:textbox>
                 <w10:wrap anchorx="margin"/>
               </v:rect>
             </w:pict>
@@ -378,7 +407,7 @@
           </mc:Choice>
           <mc:Fallback>
             <w:pict>
-              <v:rect w14:anchorId="23410FAD" id="Rectangle 6" o:spid="_x0000_s1026" style="position:absolute;left:0;text-align:left;margin-left:453.35pt;margin-top:56.65pt;width:58pt;height:91.65pt;z-index:251666432;visibility:visible;mso-wrap-style:square;mso-height-percent:0;mso-wrap-distance-left:9pt;mso-wrap-distance-top:0;mso-wrap-distance-right:9pt;mso-wrap-distance-bottom:0;mso-position-horizontal:absolute;mso-position-horizontal-relative:text;mso-position-vertical:absolute;mso-position-vertical-relative:text;mso-height-percent:0;mso-height-relative:margin;v-text-anchor:middle" o:gfxdata="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" fillcolor="#f2f2f2 [3052]" strokecolor="#0d0d0d [3069]" strokeweight="1pt">
+              <v:rect w14:anchorId="23410FAD" id="Rectangle 6" o:spid="_x0000_s1027" style="position:absolute;left:0;text-align:left;margin-left:453.35pt;margin-top:56.65pt;width:58pt;height:91.65pt;z-index:251666432;visibility:visible;mso-wrap-style:square;mso-height-percent:0;mso-wrap-distance-left:9pt;mso-wrap-distance-top:0;mso-wrap-distance-right:9pt;mso-wrap-distance-bottom:0;mso-position-horizontal:absolute;mso-position-horizontal-relative:text;mso-position-vertical:absolute;mso-position-vertical-relative:text;mso-height-percent:0;mso-height-relative:margin;v-text-anchor:middle" o:gfxdata="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" fillcolor="#f2f2f2 [3052]" strokecolor="#0d0d0d [3069]" strokeweight="1pt">
                 <v:textbox>
                   <w:txbxContent>
                     <w:p>
@@ -516,7 +545,7 @@
           </mc:Choice>
           <mc:Fallback>
             <w:pict>
-              <v:rect w14:anchorId="179895E6" id="Rectangle 22" o:spid="_x0000_s1027" style="position:absolute;left:0;text-align:left;margin-left:453.25pt;margin-top:175.75pt;width:58pt;height:20.25pt;z-index:251679744;visibility:visible;mso-wrap-style:square;mso-height-percent:0;mso-wrap-distance-left:9pt;mso-wrap-distance-top:0;mso-wrap-distance-right:9pt;mso-wrap-distance-bottom:0;mso-position-horizontal:absolute;mso-position-horizontal-relative:text;mso-position-vertical:absolute;mso-position-vertical-relative:text;mso-height-percent:0;mso-height-relative:margin;v-text-anchor:middle" o:gfxdata="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" fillcolor="#f2f2f2 [3052]" strokecolor="#0d0d0d [3069]" strokeweight="1pt">
+              <v:rect w14:anchorId="179895E6" id="Rectangle 22" o:spid="_x0000_s1028" style="position:absolute;left:0;text-align:left;margin-left:453.25pt;margin-top:175.75pt;width:58pt;height:20.25pt;z-index:251679744;visibility:visible;mso-wrap-style:square;mso-height-percent:0;mso-wrap-distance-left:9pt;mso-wrap-distance-top:0;mso-wrap-distance-right:9pt;mso-wrap-distance-bottom:0;mso-position-horizontal:absolute;mso-position-horizontal-relative:text;mso-position-vertical:absolute;mso-position-vertical-relative:text;mso-height-percent:0;mso-height-relative:margin;v-text-anchor:middle" o:gfxdata="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" fillcolor="#f2f2f2 [3052]" strokecolor="#0d0d0d [3069]" strokeweight="1pt">
                 <v:textbox>
                   <w:txbxContent>
                     <w:p>
@@ -645,7 +674,7 @@
           </mc:Choice>
           <mc:Fallback>
             <w:pict>
-              <v:rect w14:anchorId="19F46187" id="Rectangle 23" o:spid="_x0000_s1028" style="position:absolute;left:0;text-align:left;margin-left:-44.1pt;margin-top:33.75pt;width:58pt;height:20.25pt;z-index:251681792;visibility:visible;mso-wrap-style:square;mso-height-percent:0;mso-wrap-distance-left:9pt;mso-wrap-distance-top:0;mso-wrap-distance-right:9pt;mso-wrap-distance-bottom:0;mso-position-horizontal:absolute;mso-position-horizontal-relative:text;mso-position-vertical:absolute;mso-position-vertical-relative:text;mso-height-percent:0;mso-height-relative:margin;v-text-anchor:middle" o:gfxdata="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" fillcolor="#f2f2f2 [3052]" strokecolor="#0d0d0d [3069]" strokeweight="1pt">
+              <v:rect w14:anchorId="19F46187" id="Rectangle 23" o:spid="_x0000_s1029" style="position:absolute;left:0;text-align:left;margin-left:-44.1pt;margin-top:33.75pt;width:58pt;height:20.25pt;z-index:251681792;visibility:visible;mso-wrap-style:square;mso-height-percent:0;mso-wrap-distance-left:9pt;mso-wrap-distance-top:0;mso-wrap-distance-right:9pt;mso-wrap-distance-bottom:0;mso-position-horizontal:absolute;mso-position-horizontal-relative:text;mso-position-vertical:absolute;mso-position-vertical-relative:text;mso-height-percent:0;mso-height-relative:margin;v-text-anchor:middle" o:gfxdata="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" fillcolor="#f2f2f2 [3052]" strokecolor="#0d0d0d [3069]" strokeweight="1pt">
                 <v:textbox>
                   <w:txbxContent>
                     <w:p>
@@ -1106,7 +1135,7 @@
                     <pic:cNvPicPr/>
                   </pic:nvPicPr>
                   <pic:blipFill>
-                    <a:blip r:embed="rId4" cstate="print">
+                    <a:blip r:embed="rId6" cstate="print">
                       <a:extLst>
                         <a:ext uri="{28A0092B-C50C-407E-A947-70E740481C1C}">
                           <a14:useLocalDpi xmlns:a14="http://schemas.microsoft.com/office/drawing/2010/main" val="0"/>
@@ -1147,6 +1176,56 @@
     </w:sectPr>
   </w:body>
 </w:document>
+</file>
+
+<file path=word/endnotes.xml><?xml version="1.0" encoding="utf-8"?>
+<w:endnotes xmlns:wpc="http://schemas.microsoft.com/office/word/2010/wordprocessingCanvas" xmlns:cx="http://schemas.microsoft.com/office/drawing/2014/chartex" xmlns:cx1="http://schemas.microsoft.com/office/drawing/2015/9/8/chartex" xmlns:cx2="http://schemas.microsoft.com/office/drawing/2015/10/21/chartex" xmlns:cx3="http://schemas.microsoft.com/office/drawing/2016/5/9/chartex" xmlns:cx4="http://schemas.microsoft.com/office/drawing/2016/5/10/chartex" xmlns:cx5="http://schemas.microsoft.com/office/drawing/2016/5/11/chartex" xmlns:cx6="http://schemas.microsoft.com/office/drawing/2016/5/12/chartex" xmlns:cx7="http://schemas.microsoft.com/office/drawing/2016/5/13/chartex" xmlns:cx8="http://schemas.microsoft.com/office/drawing/2016/5/14/chartex" xmlns:mc="http://schemas.openxmlformats.org/markup-compatibility/2006" xmlns:aink="http://schemas.microsoft.com/office/drawing/2016/ink" xmlns:am3d="http://schemas.microsoft.com/office/drawing/2017/model3d" xmlns:o="urn:schemas-microsoft-com:office:office" xmlns:r="http://schemas.openxmlformats.org/officeDocument/2006/relationships" xmlns:m="http://schemas.openxmlformats.org/officeDocument/2006/math" xmlns:v="urn:schemas-microsoft-com:vml" xmlns:wp14="http://schemas.microsoft.com/office/word/2010/wordprocessingDrawing" xmlns:wp="http://schemas.openxmlformats.org/drawingml/2006/wordprocessingDrawing" xmlns:w10="urn:schemas-microsoft-com:office:word" xmlns:w="http://schemas.openxmlformats.org/wordprocessingml/2006/main" xmlns:w14="http://schemas.microsoft.com/office/word/2010/wordml" xmlns:w15="http://schemas.microsoft.com/office/word/2012/wordml" xmlns:w16cex="http://schemas.microsoft.com/office/word/2018/wordml/cex" xmlns:w16cid="http://schemas.microsoft.com/office/word/2016/wordml/cid" xmlns:w16="http://schemas.microsoft.com/office/word/2018/wordml" xmlns:w16se="http://schemas.microsoft.com/office/word/2015/wordml/symex" xmlns:wpg="http://schemas.microsoft.com/office/word/2010/wordprocessingGroup" xmlns:wpi="http://schemas.microsoft.com/office/word/2010/wordprocessingInk" xmlns:wne="http://schemas.microsoft.com/office/word/2006/wordml" xmlns:wps="http://schemas.microsoft.com/office/word/2010/wordprocessingShape" mc:Ignorable="w14 w15 w16se w16cid w16 w16cex wp14">
+  <w:endnote w:type="separator" w:id="-1">
+    <w:p>
+      <w:pPr>
+        <w:spacing w:after="0" w:line="240" w:lineRule="auto"/>
+      </w:pPr>
+      <w:r>
+        <w:separator/>
+      </w:r>
+    </w:p>
+  </w:endnote>
+  <w:endnote w:type="continuationSeparator" w:id="0">
+    <w:p>
+      <w:pPr>
+        <w:spacing w:after="0" w:line="240" w:lineRule="auto"/>
+      </w:pPr>
+      <w:r>
+        <w:continuationSeparator/>
+      </w:r>
+    </w:p>
+  </w:endnote>
+</w:endnotes>
+</file>
+
+<file path=word/footnotes.xml><?xml version="1.0" encoding="utf-8"?>
+<w:footnotes xmlns:wpc="http://schemas.microsoft.com/office/word/2010/wordprocessingCanvas" xmlns:cx="http://schemas.microsoft.com/office/drawing/2014/chartex" xmlns:cx1="http://schemas.microsoft.com/office/drawing/2015/9/8/chartex" xmlns:cx2="http://schemas.microsoft.com/office/drawing/2015/10/21/chartex" xmlns:cx3="http://schemas.microsoft.com/office/drawing/2016/5/9/chartex" xmlns:cx4="http://schemas.microsoft.com/office/drawing/2016/5/10/chartex" xmlns:cx5="http://schemas.microsoft.com/office/drawing/2016/5/11/chartex" xmlns:cx6="http://schemas.microsoft.com/office/drawing/2016/5/12/chartex" xmlns:cx7="http://schemas.microsoft.com/office/drawing/2016/5/13/chartex" xmlns:cx8="http://schemas.microsoft.com/office/drawing/2016/5/14/chartex" xmlns:mc="http://schemas.openxmlformats.org/markup-compatibility/2006" xmlns:aink="http://schemas.microsoft.com/office/drawing/2016/ink" xmlns:am3d="http://schemas.microsoft.com/office/drawing/2017/model3d" xmlns:o="urn:schemas-microsoft-com:office:office" xmlns:r="http://schemas.openxmlformats.org/officeDocument/2006/relationships" xmlns:m="http://schemas.openxmlformats.org/officeDocument/2006/math" xmlns:v="urn:schemas-microsoft-com:vml" xmlns:wp14="http://schemas.microsoft.com/office/word/2010/wordprocessingDrawing" xmlns:wp="http://schemas.openxmlformats.org/drawingml/2006/wordprocessingDrawing" xmlns:w10="urn:schemas-microsoft-com:office:word" xmlns:w="http://schemas.openxmlformats.org/wordprocessingml/2006/main" xmlns:w14="http://schemas.microsoft.com/office/word/2010/wordml" xmlns:w15="http://schemas.microsoft.com/office/word/2012/wordml" xmlns:w16cex="http://schemas.microsoft.com/office/word/2018/wordml/cex" xmlns:w16cid="http://schemas.microsoft.com/office/word/2016/wordml/cid" xmlns:w16="http://schemas.microsoft.com/office/word/2018/wordml" xmlns:w16se="http://schemas.microsoft.com/office/word/2015/wordml/symex" xmlns:wpg="http://schemas.microsoft.com/office/word/2010/wordprocessingGroup" xmlns:wpi="http://schemas.microsoft.com/office/word/2010/wordprocessingInk" xmlns:wne="http://schemas.microsoft.com/office/word/2006/wordml" xmlns:wps="http://schemas.microsoft.com/office/word/2010/wordprocessingShape" mc:Ignorable="w14 w15 w16se w16cid w16 w16cex wp14">
+  <w:footnote w:type="separator" w:id="-1">
+    <w:p>
+      <w:pPr>
+        <w:spacing w:after="0" w:line="240" w:lineRule="auto"/>
+      </w:pPr>
+      <w:r>
+        <w:separator/>
+      </w:r>
+    </w:p>
+  </w:footnote>
+  <w:footnote w:type="continuationSeparator" w:id="0">
+    <w:p>
+      <w:pPr>
+        <w:spacing w:after="0" w:line="240" w:lineRule="auto"/>
+      </w:pPr>
+      <w:r>
+        <w:continuationSeparator/>
+      </w:r>
+    </w:p>
+  </w:footnote>
+</w:footnotes>
 </file>
 
 <file path=word/styles.xml><?xml version="1.0" encoding="utf-8"?>
@@ -1576,6 +1655,50 @@
     <w:semiHidden/>
     <w:unhideWhenUsed/>
   </w:style>
+  <w:style w:type="paragraph" w:styleId="Header">
+    <w:name w:val="header"/>
+    <w:basedOn w:val="Normal"/>
+    <w:link w:val="HeaderChar"/>
+    <w:uiPriority w:val="99"/>
+    <w:unhideWhenUsed/>
+    <w:rsid w:val="00253E60"/>
+    <w:pPr>
+      <w:tabs>
+        <w:tab w:val="center" w:pos="4680"/>
+        <w:tab w:val="right" w:pos="9360"/>
+      </w:tabs>
+      <w:spacing w:after="0" w:line="240" w:lineRule="auto"/>
+    </w:pPr>
+  </w:style>
+  <w:style w:type="character" w:customStyle="1" w:styleId="HeaderChar">
+    <w:name w:val="Header Char"/>
+    <w:basedOn w:val="DefaultParagraphFont"/>
+    <w:link w:val="Header"/>
+    <w:uiPriority w:val="99"/>
+    <w:rsid w:val="00253E60"/>
+  </w:style>
+  <w:style w:type="paragraph" w:styleId="Footer">
+    <w:name w:val="footer"/>
+    <w:basedOn w:val="Normal"/>
+    <w:link w:val="FooterChar"/>
+    <w:uiPriority w:val="99"/>
+    <w:unhideWhenUsed/>
+    <w:rsid w:val="00253E60"/>
+    <w:pPr>
+      <w:tabs>
+        <w:tab w:val="center" w:pos="4680"/>
+        <w:tab w:val="right" w:pos="9360"/>
+      </w:tabs>
+      <w:spacing w:after="0" w:line="240" w:lineRule="auto"/>
+    </w:pPr>
+  </w:style>
+  <w:style w:type="character" w:customStyle="1" w:styleId="FooterChar">
+    <w:name w:val="Footer Char"/>
+    <w:basedOn w:val="DefaultParagraphFont"/>
+    <w:link w:val="Footer"/>
+    <w:uiPriority w:val="99"/>
+    <w:rsid w:val="00253E60"/>
+  </w:style>
 </w:styles>
 </file>
 

</xml_diff>

<commit_message>
Put barometer pin diagram in the right spot
</commit_message>
<xml_diff>
--- a/GNSS Module/Documentation/PinDiagram.docx
+++ b/GNSS Module/Documentation/PinDiagram.docx
@@ -1,6 +1,6 @@
 
 <file path=word/document.xml><?xml version="1.0" encoding="utf-8"?>
-<w:document xmlns:wpc="http://schemas.microsoft.com/office/word/2010/wordprocessingCanvas" xmlns:cx="http://schemas.microsoft.com/office/drawing/2014/chartex" xmlns:cx1="http://schemas.microsoft.com/office/drawing/2015/9/8/chartex" xmlns:cx2="http://schemas.microsoft.com/office/drawing/2015/10/21/chartex" xmlns:cx3="http://schemas.microsoft.com/office/drawing/2016/5/9/chartex" xmlns:cx4="http://schemas.microsoft.com/office/drawing/2016/5/10/chartex" xmlns:cx5="http://schemas.microsoft.com/office/drawing/2016/5/11/chartex" xmlns:cx6="http://schemas.microsoft.com/office/drawing/2016/5/12/chartex" xmlns:cx7="http://schemas.microsoft.com/office/drawing/2016/5/13/chartex" xmlns:cx8="http://schemas.microsoft.com/office/drawing/2016/5/14/chartex" xmlns:mc="http://schemas.openxmlformats.org/markup-compatibility/2006" xmlns:aink="http://schemas.microsoft.com/office/drawing/2016/ink" xmlns:am3d="http://schemas.microsoft.com/office/drawing/2017/model3d" xmlns:o="urn:schemas-microsoft-com:office:office" xmlns:r="http://schemas.openxmlformats.org/officeDocument/2006/relationships" xmlns:m="http://schemas.openxmlformats.org/officeDocument/2006/math" xmlns:v="urn:schemas-microsoft-com:vml" xmlns:wp14="http://schemas.microsoft.com/office/word/2010/wordprocessingDrawing" xmlns:wp="http://schemas.openxmlformats.org/drawingml/2006/wordprocessingDrawing" xmlns:w10="urn:schemas-microsoft-com:office:word" xmlns:w="http://schemas.openxmlformats.org/wordprocessingml/2006/main" xmlns:w14="http://schemas.microsoft.com/office/word/2010/wordml" xmlns:w15="http://schemas.microsoft.com/office/word/2012/wordml" xmlns:w16cex="http://schemas.microsoft.com/office/word/2018/wordml/cex" xmlns:w16cid="http://schemas.microsoft.com/office/word/2016/wordml/cid" xmlns:w16="http://schemas.microsoft.com/office/word/2018/wordml" xmlns:w16se="http://schemas.microsoft.com/office/word/2015/wordml/symex" xmlns:wpg="http://schemas.microsoft.com/office/word/2010/wordprocessingGroup" xmlns:wpi="http://schemas.microsoft.com/office/word/2010/wordprocessingInk" xmlns:wne="http://schemas.microsoft.com/office/word/2006/wordml" xmlns:wps="http://schemas.microsoft.com/office/word/2010/wordprocessingShape" mc:Ignorable="w14 w15 w16se w16cid w16 w16cex wp14">
+<w:document xmlns:wpc="http://schemas.microsoft.com/office/word/2010/wordprocessingCanvas" xmlns:cx="http://schemas.microsoft.com/office/drawing/2014/chartex" xmlns:cx1="http://schemas.microsoft.com/office/drawing/2015/9/8/chartex" xmlns:mc="http://schemas.openxmlformats.org/markup-compatibility/2006" xmlns:o="urn:schemas-microsoft-com:office:office" xmlns:r="http://schemas.openxmlformats.org/officeDocument/2006/relationships" xmlns:m="http://schemas.openxmlformats.org/officeDocument/2006/math" xmlns:v="urn:schemas-microsoft-com:vml" xmlns:wp14="http://schemas.microsoft.com/office/word/2010/wordprocessingDrawing" xmlns:wp="http://schemas.openxmlformats.org/drawingml/2006/wordprocessingDrawing" xmlns:w10="urn:schemas-microsoft-com:office:word" xmlns:w="http://schemas.openxmlformats.org/wordprocessingml/2006/main" xmlns:w14="http://schemas.microsoft.com/office/word/2010/wordml" xmlns:w15="http://schemas.microsoft.com/office/word/2012/wordml" xmlns:w16se="http://schemas.microsoft.com/office/word/2015/wordml/symex" xmlns:wpg="http://schemas.microsoft.com/office/word/2010/wordprocessingGroup" xmlns:wpi="http://schemas.microsoft.com/office/word/2010/wordprocessingInk" xmlns:wne="http://schemas.microsoft.com/office/word/2006/wordml" xmlns:wps="http://schemas.microsoft.com/office/word/2010/wordprocessingShape" mc:Ignorable="w14 w15 w16se wp14">
   <w:body>
     <w:p>
       <w:pPr>
@@ -90,7 +90,7 @@
               </wp:anchor>
             </w:drawing>
           </mc:Choice>
-          <mc:Fallback>
+          <mc:Fallback xmlns:cx2="http://schemas.microsoft.com/office/drawing/2015/10/21/chartex" xmlns:cx3="http://schemas.microsoft.com/office/drawing/2016/5/9/chartex" xmlns:cx4="http://schemas.microsoft.com/office/drawing/2016/5/10/chartex" xmlns:cx5="http://schemas.microsoft.com/office/drawing/2016/5/11/chartex" xmlns:cx6="http://schemas.microsoft.com/office/drawing/2016/5/12/chartex" xmlns:cx7="http://schemas.microsoft.com/office/drawing/2016/5/13/chartex" xmlns:cx8="http://schemas.microsoft.com/office/drawing/2016/5/14/chartex" xmlns:aink="http://schemas.microsoft.com/office/drawing/2016/ink" xmlns:am3d="http://schemas.microsoft.com/office/drawing/2017/model3d" xmlns:w16cex="http://schemas.microsoft.com/office/word/2018/wordml/cex" xmlns:w16cid="http://schemas.microsoft.com/office/word/2016/wordml/cid" xmlns:w16="http://schemas.microsoft.com/office/word/2018/wordml">
             <w:pict>
               <v:rect w14:anchorId="2B77C08B" id="Rectangle 25" o:spid="_x0000_s1026" style="position:absolute;margin-left:0;margin-top:28.7pt;width:128.7pt;height:24.5pt;z-index:251684864;visibility:visible;mso-wrap-style:square;mso-wrap-distance-left:9pt;mso-wrap-distance-top:0;mso-wrap-distance-right:9pt;mso-wrap-distance-bottom:0;mso-position-horizontal:center;mso-position-horizontal-relative:margin;mso-position-vertical:absolute;mso-position-vertical-relative:text;v-text-anchor:middle" o:gfxdata="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" fillcolor="white [3212]" stroked="f" strokeweight="1pt">
                 <w10:wrap anchorx="margin"/>
@@ -122,6 +122,8 @@
       <w:pPr>
         <w:jc w:val="center"/>
       </w:pPr>
+      <w:bookmarkStart w:id="0" w:name="_GoBack"/>
+      <w:bookmarkEnd w:id="0"/>
       <w:r>
         <w:rPr>
           <w:noProof/>
@@ -129,7 +131,7 @@
         <mc:AlternateContent>
           <mc:Choice Requires="wps">
             <w:drawing>
-              <wp:anchor distT="0" distB="0" distL="114300" distR="114300" simplePos="0" relativeHeight="251673600" behindDoc="0" locked="0" layoutInCell="1" allowOverlap="1" wp14:anchorId="4F5E65A1" wp14:editId="64A3596D">
+              <wp:anchor distT="0" distB="0" distL="114300" distR="114300" simplePos="0" relativeHeight="251673600" behindDoc="0" locked="0" layoutInCell="1" allowOverlap="1" wp14:anchorId="4F5E65A1" wp14:editId="6ABDD873">
                 <wp:simplePos x="0" y="0"/>
                 <wp:positionH relativeFrom="column">
                   <wp:posOffset>3975100</wp:posOffset>
@@ -198,7 +200,7 @@
           </mc:Choice>
           <mc:Fallback>
             <w:pict>
-              <v:rect w14:anchorId="17F21AB2" id="Rectangle 19" o:spid="_x0000_s1026" style="position:absolute;margin-left:313pt;margin-top:136.25pt;width:139.5pt;height:3.75pt;z-index:251673600;visibility:visible;mso-wrap-style:square;mso-width-percent:0;mso-wrap-distance-left:9pt;mso-wrap-distance-top:0;mso-wrap-distance-right:9pt;mso-wrap-distance-bottom:0;mso-position-horizontal:absolute;mso-position-horizontal-relative:text;mso-position-vertical:absolute;mso-position-vertical-relative:text;mso-width-percent:0;mso-width-relative:margin;v-text-anchor:middle" o:gfxdata="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" fillcolor="white [3212]" strokecolor="#7f7f7f [1612]" strokeweight="1pt"/>
+              <v:rect w14:anchorId="39BF1C56" id="Rectangle 19" o:spid="_x0000_s1026" style="position:absolute;margin-left:313pt;margin-top:136.25pt;width:139.5pt;height:3.75pt;z-index:251673600;visibility:visible;mso-wrap-style:square;mso-width-percent:0;mso-wrap-distance-left:9pt;mso-wrap-distance-top:0;mso-wrap-distance-right:9pt;mso-wrap-distance-bottom:0;mso-position-horizontal:absolute;mso-position-horizontal-relative:text;mso-position-vertical:absolute;mso-position-vertical-relative:text;mso-width-percent:0;mso-width-relative:margin;v-text-anchor:middle" o:gfxdata="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" fillcolor="white [3212]" strokecolor="#7f7f7f [1612]" strokeweight="1pt"/>
             </w:pict>
           </mc:Fallback>
         </mc:AlternateContent>
@@ -210,7 +212,7 @@
         <mc:AlternateContent>
           <mc:Choice Requires="wps">
             <w:drawing>
-              <wp:anchor distT="0" distB="0" distL="114300" distR="114300" simplePos="0" relativeHeight="251682816" behindDoc="0" locked="0" layoutInCell="1" allowOverlap="1" wp14:anchorId="2453ACBE" wp14:editId="104A37EF">
+              <wp:anchor distT="0" distB="0" distL="114300" distR="114300" simplePos="0" relativeHeight="251682816" behindDoc="0" locked="0" layoutInCell="1" allowOverlap="1" wp14:anchorId="2453ACBE" wp14:editId="1025AFC9">
                 <wp:simplePos x="0" y="0"/>
                 <wp:positionH relativeFrom="margin">
                   <wp:align>center</wp:align>
@@ -281,7 +283,7 @@
           </mc:Choice>
           <mc:Fallback>
             <w:pict>
-              <v:rect w14:anchorId="2453ACBE" id="Rectangle 24" o:spid="_x0000_s1026" style="position:absolute;left:0;text-align:left;margin-left:0;margin-top:515.9pt;width:128.7pt;height:24.5pt;z-index:251682816;visibility:visible;mso-wrap-style:square;mso-wrap-distance-left:9pt;mso-wrap-distance-top:0;mso-wrap-distance-right:9pt;mso-wrap-distance-bottom:0;mso-position-horizontal:center;mso-position-horizontal-relative:margin;mso-position-vertical:absolute;mso-position-vertical-relative:text;v-text-anchor:middle" o:gfxdata="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" fillcolor="white [3212]" stroked="f" strokeweight="1pt">
+              <v:rect w14:anchorId="2453ACBE" id="Rectangle 24" o:spid="_x0000_s1026" style="position:absolute;left:0;text-align:left;margin-left:0;margin-top:515.9pt;width:128.7pt;height:24.5pt;z-index:251682816;visibility:visible;mso-wrap-style:square;mso-wrap-distance-left:9pt;mso-wrap-distance-top:0;mso-wrap-distance-right:9pt;mso-wrap-distance-bottom:0;mso-position-horizontal:center;mso-position-horizontal-relative:margin;mso-position-vertical:absolute;mso-position-vertical-relative:text;v-text-anchor:middle" o:gfxdata="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" fillcolor="white [3212]" stroked="f" strokeweight="1pt">
                 <v:textbox>
                   <w:txbxContent>
                     <w:p>
@@ -304,7 +306,7 @@
         <mc:AlternateContent>
           <mc:Choice Requires="wps">
             <w:drawing>
-              <wp:anchor distT="0" distB="0" distL="114300" distR="114300" simplePos="0" relativeHeight="251666432" behindDoc="0" locked="0" layoutInCell="1" allowOverlap="1" wp14:anchorId="23410FAD" wp14:editId="1465AC1B">
+              <wp:anchor distT="0" distB="0" distL="114300" distR="114300" simplePos="0" relativeHeight="251666432" behindDoc="0" locked="0" layoutInCell="1" allowOverlap="1" wp14:anchorId="23410FAD" wp14:editId="10D57D1A">
                 <wp:simplePos x="0" y="0"/>
                 <wp:positionH relativeFrom="column">
                   <wp:posOffset>5757545</wp:posOffset>
@@ -407,7 +409,7 @@
           </mc:Choice>
           <mc:Fallback>
             <w:pict>
-              <v:rect w14:anchorId="23410FAD" id="Rectangle 6" o:spid="_x0000_s1027" style="position:absolute;left:0;text-align:left;margin-left:453.35pt;margin-top:56.65pt;width:58pt;height:91.65pt;z-index:251666432;visibility:visible;mso-wrap-style:square;mso-height-percent:0;mso-wrap-distance-left:9pt;mso-wrap-distance-top:0;mso-wrap-distance-right:9pt;mso-wrap-distance-bottom:0;mso-position-horizontal:absolute;mso-position-horizontal-relative:text;mso-position-vertical:absolute;mso-position-vertical-relative:text;mso-height-percent:0;mso-height-relative:margin;v-text-anchor:middle" o:gfxdata="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" fillcolor="#f2f2f2 [3052]" strokecolor="#0d0d0d [3069]" strokeweight="1pt">
+              <v:rect w14:anchorId="23410FAD" id="Rectangle 6" o:spid="_x0000_s1027" style="position:absolute;left:0;text-align:left;margin-left:453.35pt;margin-top:56.65pt;width:58pt;height:91.65pt;z-index:251666432;visibility:visible;mso-wrap-style:square;mso-height-percent:0;mso-wrap-distance-left:9pt;mso-wrap-distance-top:0;mso-wrap-distance-right:9pt;mso-wrap-distance-bottom:0;mso-position-horizontal:absolute;mso-position-horizontal-relative:text;mso-position-vertical:absolute;mso-position-vertical-relative:text;mso-height-percent:0;mso-height-relative:margin;v-text-anchor:middle" o:gfxdata="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" fillcolor="#f2f2f2 [3052]" strokecolor="#0d0d0d [3069]" strokeweight="1pt">
                 <v:textbox>
                   <w:txbxContent>
                     <w:p>
@@ -451,7 +453,7 @@
         <mc:AlternateContent>
           <mc:Choice Requires="wps">
             <w:drawing>
-              <wp:anchor distT="0" distB="0" distL="114300" distR="114300" simplePos="0" relativeHeight="251679744" behindDoc="0" locked="0" layoutInCell="1" allowOverlap="1" wp14:anchorId="179895E6" wp14:editId="7308F9C1">
+              <wp:anchor distT="0" distB="0" distL="114300" distR="114300" simplePos="0" relativeHeight="251679744" behindDoc="0" locked="0" layoutInCell="1" allowOverlap="1" wp14:anchorId="179895E6" wp14:editId="692D0212">
                 <wp:simplePos x="0" y="0"/>
                 <wp:positionH relativeFrom="column">
                   <wp:posOffset>5756275</wp:posOffset>
@@ -545,7 +547,7 @@
           </mc:Choice>
           <mc:Fallback>
             <w:pict>
-              <v:rect w14:anchorId="179895E6" id="Rectangle 22" o:spid="_x0000_s1028" style="position:absolute;left:0;text-align:left;margin-left:453.25pt;margin-top:175.75pt;width:58pt;height:20.25pt;z-index:251679744;visibility:visible;mso-wrap-style:square;mso-height-percent:0;mso-wrap-distance-left:9pt;mso-wrap-distance-top:0;mso-wrap-distance-right:9pt;mso-wrap-distance-bottom:0;mso-position-horizontal:absolute;mso-position-horizontal-relative:text;mso-position-vertical:absolute;mso-position-vertical-relative:text;mso-height-percent:0;mso-height-relative:margin;v-text-anchor:middle" o:gfxdata="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" fillcolor="#f2f2f2 [3052]" strokecolor="#0d0d0d [3069]" strokeweight="1pt">
+              <v:rect w14:anchorId="179895E6" id="Rectangle 22" o:spid="_x0000_s1028" style="position:absolute;left:0;text-align:left;margin-left:453.25pt;margin-top:175.75pt;width:58pt;height:20.25pt;z-index:251679744;visibility:visible;mso-wrap-style:square;mso-height-percent:0;mso-wrap-distance-left:9pt;mso-wrap-distance-top:0;mso-wrap-distance-right:9pt;mso-wrap-distance-bottom:0;mso-position-horizontal:absolute;mso-position-horizontal-relative:text;mso-position-vertical:absolute;mso-position-vertical-relative:text;mso-height-percent:0;mso-height-relative:margin;v-text-anchor:middle" o:gfxdata="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" fillcolor="#f2f2f2 [3052]" strokecolor="#0d0d0d [3069]" strokeweight="1pt">
                 <v:textbox>
                   <w:txbxContent>
                     <w:p>
@@ -580,7 +582,7 @@
         <mc:AlternateContent>
           <mc:Choice Requires="wps">
             <w:drawing>
-              <wp:anchor distT="0" distB="0" distL="114300" distR="114300" simplePos="0" relativeHeight="251681792" behindDoc="0" locked="0" layoutInCell="1" allowOverlap="1" wp14:anchorId="19F46187" wp14:editId="26938549">
+              <wp:anchor distT="0" distB="0" distL="114300" distR="114300" simplePos="0" relativeHeight="251681792" behindDoc="0" locked="0" layoutInCell="1" allowOverlap="1" wp14:anchorId="19F46187" wp14:editId="7EB54C25">
                 <wp:simplePos x="0" y="0"/>
                 <wp:positionH relativeFrom="column">
                   <wp:posOffset>-560070</wp:posOffset>
@@ -674,7 +676,7 @@
           </mc:Choice>
           <mc:Fallback>
             <w:pict>
-              <v:rect w14:anchorId="19F46187" id="Rectangle 23" o:spid="_x0000_s1029" style="position:absolute;left:0;text-align:left;margin-left:-44.1pt;margin-top:33.75pt;width:58pt;height:20.25pt;z-index:251681792;visibility:visible;mso-wrap-style:square;mso-height-percent:0;mso-wrap-distance-left:9pt;mso-wrap-distance-top:0;mso-wrap-distance-right:9pt;mso-wrap-distance-bottom:0;mso-position-horizontal:absolute;mso-position-horizontal-relative:text;mso-position-vertical:absolute;mso-position-vertical-relative:text;mso-height-percent:0;mso-height-relative:margin;v-text-anchor:middle" o:gfxdata="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" fillcolor="#f2f2f2 [3052]" strokecolor="#0d0d0d [3069]" strokeweight="1pt">
+              <v:rect w14:anchorId="19F46187" id="Rectangle 23" o:spid="_x0000_s1029" style="position:absolute;left:0;text-align:left;margin-left:-44.1pt;margin-top:33.75pt;width:58pt;height:20.25pt;z-index:251681792;visibility:visible;mso-wrap-style:square;mso-height-percent:0;mso-wrap-distance-left:9pt;mso-wrap-distance-top:0;mso-wrap-distance-right:9pt;mso-wrap-distance-bottom:0;mso-position-horizontal:absolute;mso-position-horizontal-relative:text;mso-position-vertical:absolute;mso-position-vertical-relative:text;mso-height-percent:0;mso-height-relative:margin;v-text-anchor:middle" o:gfxdata="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" fillcolor="#f2f2f2 [3052]" strokecolor="#0d0d0d [3069]" strokeweight="1pt">
                 <v:textbox>
                   <w:txbxContent>
                     <w:p>
@@ -709,7 +711,7 @@
         <mc:AlternateContent>
           <mc:Choice Requires="wps">
             <w:drawing>
-              <wp:anchor distT="0" distB="0" distL="114300" distR="114300" simplePos="0" relativeHeight="251677696" behindDoc="0" locked="0" layoutInCell="1" allowOverlap="1" wp14:anchorId="56570832" wp14:editId="5213C7BB">
+              <wp:anchor distT="0" distB="0" distL="114300" distR="114300" simplePos="0" relativeHeight="251677696" behindDoc="0" locked="0" layoutInCell="1" allowOverlap="1" wp14:anchorId="56570832" wp14:editId="0C371EF5">
                 <wp:simplePos x="0" y="0"/>
                 <wp:positionH relativeFrom="column">
                   <wp:posOffset>3982394</wp:posOffset>
@@ -778,7 +780,7 @@
           </mc:Choice>
           <mc:Fallback>
             <w:pict>
-              <v:rect w14:anchorId="77000DCB" id="Rectangle 21" o:spid="_x0000_s1026" style="position:absolute;margin-left:313.55pt;margin-top:184.25pt;width:139.5pt;height:3.75pt;z-index:251677696;visibility:visible;mso-wrap-style:square;mso-width-percent:0;mso-wrap-distance-left:9pt;mso-wrap-distance-top:0;mso-wrap-distance-right:9pt;mso-wrap-distance-bottom:0;mso-position-horizontal:absolute;mso-position-horizontal-relative:text;mso-position-vertical:absolute;mso-position-vertical-relative:text;mso-width-percent:0;mso-width-relative:margin;v-text-anchor:middle" o:gfxdata="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" fillcolor="black [3213]" strokecolor="#7f7f7f [1612]" strokeweight="1pt"/>
+              <v:rect w14:anchorId="490A331F" id="Rectangle 21" o:spid="_x0000_s1026" style="position:absolute;margin-left:313.55pt;margin-top:184.25pt;width:139.5pt;height:3.75pt;z-index:251677696;visibility:visible;mso-wrap-style:square;mso-width-percent:0;mso-wrap-distance-left:9pt;mso-wrap-distance-top:0;mso-wrap-distance-right:9pt;mso-wrap-distance-bottom:0;mso-position-horizontal:absolute;mso-position-horizontal-relative:text;mso-position-vertical:absolute;mso-position-vertical-relative:text;mso-width-percent:0;mso-width-relative:margin;v-text-anchor:middle" o:gfxdata="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" fillcolor="black [3213]" strokecolor="#7f7f7f [1612]" strokeweight="1pt"/>
             </w:pict>
           </mc:Fallback>
         </mc:AlternateContent>
@@ -857,7 +859,7 @@
               </wp:anchor>
             </w:drawing>
           </mc:Choice>
-          <mc:Fallback>
+          <mc:Fallback xmlns:cx2="http://schemas.microsoft.com/office/drawing/2015/10/21/chartex" xmlns:cx3="http://schemas.microsoft.com/office/drawing/2016/5/9/chartex" xmlns:cx4="http://schemas.microsoft.com/office/drawing/2016/5/10/chartex" xmlns:cx5="http://schemas.microsoft.com/office/drawing/2016/5/11/chartex" xmlns:cx6="http://schemas.microsoft.com/office/drawing/2016/5/12/chartex" xmlns:cx7="http://schemas.microsoft.com/office/drawing/2016/5/13/chartex" xmlns:cx8="http://schemas.microsoft.com/office/drawing/2016/5/14/chartex" xmlns:aink="http://schemas.microsoft.com/office/drawing/2016/ink" xmlns:am3d="http://schemas.microsoft.com/office/drawing/2017/model3d" xmlns:w16cex="http://schemas.microsoft.com/office/word/2018/wordml/cex" xmlns:w16cid="http://schemas.microsoft.com/office/word/2016/wordml/cid" xmlns:w16="http://schemas.microsoft.com/office/word/2018/wordml">
             <w:pict>
               <v:rect w14:anchorId="159F2FA6" id="Rectangle 20" o:spid="_x0000_s1026" style="position:absolute;margin-left:14.25pt;margin-top:41.7pt;width:139.5pt;height:3.75pt;z-index:251675648;visibility:visible;mso-wrap-style:square;mso-width-percent:0;mso-wrap-distance-left:9pt;mso-wrap-distance-top:0;mso-wrap-distance-right:9pt;mso-wrap-distance-bottom:0;mso-position-horizontal:absolute;mso-position-horizontal-relative:text;mso-position-vertical:absolute;mso-position-vertical-relative:text;mso-width-percent:0;mso-width-relative:margin;v-text-anchor:middle" o:gfxdata="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" fillcolor="red" strokecolor="#7f7f7f [1612]" strokeweight="1pt"/>
             </w:pict>
@@ -938,7 +940,7 @@
               </wp:anchor>
             </w:drawing>
           </mc:Choice>
-          <mc:Fallback>
+          <mc:Fallback xmlns:cx2="http://schemas.microsoft.com/office/drawing/2015/10/21/chartex" xmlns:cx3="http://schemas.microsoft.com/office/drawing/2016/5/9/chartex" xmlns:cx4="http://schemas.microsoft.com/office/drawing/2016/5/10/chartex" xmlns:cx5="http://schemas.microsoft.com/office/drawing/2016/5/11/chartex" xmlns:cx6="http://schemas.microsoft.com/office/drawing/2016/5/12/chartex" xmlns:cx7="http://schemas.microsoft.com/office/drawing/2016/5/13/chartex" xmlns:cx8="http://schemas.microsoft.com/office/drawing/2016/5/14/chartex" xmlns:aink="http://schemas.microsoft.com/office/drawing/2016/ink" xmlns:am3d="http://schemas.microsoft.com/office/drawing/2017/model3d" xmlns:w16cex="http://schemas.microsoft.com/office/word/2018/wordml/cex" xmlns:w16cid="http://schemas.microsoft.com/office/word/2016/wordml/cid" xmlns:w16="http://schemas.microsoft.com/office/word/2018/wordml">
             <w:pict>
               <v:rect w14:anchorId="37319A68" id="Rectangle 18" o:spid="_x0000_s1026" style="position:absolute;margin-left:313.65pt;margin-top:113.4pt;width:139.5pt;height:3.75pt;z-index:251671552;visibility:visible;mso-wrap-style:square;mso-width-percent:0;mso-wrap-distance-left:9pt;mso-wrap-distance-top:0;mso-wrap-distance-right:9pt;mso-wrap-distance-bottom:0;mso-position-horizontal:absolute;mso-position-horizontal-relative:text;mso-position-vertical:absolute;mso-position-vertical-relative:text;mso-width-percent:0;mso-width-relative:margin;v-text-anchor:middle" o:gfxdata="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" fillcolor="#00b050" strokecolor="#7f7f7f [1612]" strokeweight="1pt"/>
             </w:pict>
@@ -1019,7 +1021,7 @@
               </wp:anchor>
             </w:drawing>
           </mc:Choice>
-          <mc:Fallback>
+          <mc:Fallback xmlns:cx2="http://schemas.microsoft.com/office/drawing/2015/10/21/chartex" xmlns:cx3="http://schemas.microsoft.com/office/drawing/2016/5/9/chartex" xmlns:cx4="http://schemas.microsoft.com/office/drawing/2016/5/10/chartex" xmlns:cx5="http://schemas.microsoft.com/office/drawing/2016/5/11/chartex" xmlns:cx6="http://schemas.microsoft.com/office/drawing/2016/5/12/chartex" xmlns:cx7="http://schemas.microsoft.com/office/drawing/2016/5/13/chartex" xmlns:cx8="http://schemas.microsoft.com/office/drawing/2016/5/14/chartex" xmlns:aink="http://schemas.microsoft.com/office/drawing/2016/ink" xmlns:am3d="http://schemas.microsoft.com/office/drawing/2017/model3d" xmlns:w16cex="http://schemas.microsoft.com/office/word/2018/wordml/cex" xmlns:w16cid="http://schemas.microsoft.com/office/word/2016/wordml/cid" xmlns:w16="http://schemas.microsoft.com/office/word/2018/wordml">
             <w:pict>
               <v:rect w14:anchorId="2017FD9D" id="Rectangle 17" o:spid="_x0000_s1026" style="position:absolute;margin-left:313.65pt;margin-top:89.1pt;width:139.5pt;height:3.75pt;z-index:251669504;visibility:visible;mso-wrap-style:square;mso-width-percent:0;mso-wrap-distance-left:9pt;mso-wrap-distance-top:0;mso-wrap-distance-right:9pt;mso-wrap-distance-bottom:0;mso-position-horizontal:absolute;mso-position-horizontal-relative:text;mso-position-vertical:absolute;mso-position-vertical-relative:text;mso-width-percent:0;mso-width-relative:margin;v-text-anchor:middle" o:gfxdata="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" fillcolor="black [3213]" strokecolor="#7f7f7f [1612]" strokeweight="1pt"/>
             </w:pict>
@@ -1100,7 +1102,7 @@
               </wp:anchor>
             </w:drawing>
           </mc:Choice>
-          <mc:Fallback>
+          <mc:Fallback xmlns:cx2="http://schemas.microsoft.com/office/drawing/2015/10/21/chartex" xmlns:cx3="http://schemas.microsoft.com/office/drawing/2016/5/9/chartex" xmlns:cx4="http://schemas.microsoft.com/office/drawing/2016/5/10/chartex" xmlns:cx5="http://schemas.microsoft.com/office/drawing/2016/5/11/chartex" xmlns:cx6="http://schemas.microsoft.com/office/drawing/2016/5/12/chartex" xmlns:cx7="http://schemas.microsoft.com/office/drawing/2016/5/13/chartex" xmlns:cx8="http://schemas.microsoft.com/office/drawing/2016/5/14/chartex" xmlns:aink="http://schemas.microsoft.com/office/drawing/2016/ink" xmlns:am3d="http://schemas.microsoft.com/office/drawing/2017/model3d" xmlns:w16cex="http://schemas.microsoft.com/office/word/2018/wordml/cex" xmlns:w16cid="http://schemas.microsoft.com/office/word/2016/wordml/cid" xmlns:w16="http://schemas.microsoft.com/office/word/2018/wordml">
             <w:pict>
               <v:rect w14:anchorId="4CF920D2" id="Rectangle 16" o:spid="_x0000_s1026" style="position:absolute;margin-left:313.65pt;margin-top:65.85pt;width:139.5pt;height:3.75pt;z-index:251667456;visibility:visible;mso-wrap-style:square;mso-width-percent:0;mso-wrap-distance-left:9pt;mso-wrap-distance-top:0;mso-wrap-distance-right:9pt;mso-wrap-distance-bottom:0;mso-position-horizontal:absolute;mso-position-horizontal-relative:text;mso-position-vertical:absolute;mso-position-vertical-relative:text;mso-width-percent:0;mso-width-relative:margin;v-text-anchor:middle" o:gfxdata="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" fillcolor="red" strokecolor="#7f7f7f [1612]" strokeweight="1pt"/>
             </w:pict>
@@ -1179,7 +1181,7 @@
 </file>
 
 <file path=word/endnotes.xml><?xml version="1.0" encoding="utf-8"?>
-<w:endnotes xmlns:wpc="http://schemas.microsoft.com/office/word/2010/wordprocessingCanvas" xmlns:cx="http://schemas.microsoft.com/office/drawing/2014/chartex" xmlns:cx1="http://schemas.microsoft.com/office/drawing/2015/9/8/chartex" xmlns:cx2="http://schemas.microsoft.com/office/drawing/2015/10/21/chartex" xmlns:cx3="http://schemas.microsoft.com/office/drawing/2016/5/9/chartex" xmlns:cx4="http://schemas.microsoft.com/office/drawing/2016/5/10/chartex" xmlns:cx5="http://schemas.microsoft.com/office/drawing/2016/5/11/chartex" xmlns:cx6="http://schemas.microsoft.com/office/drawing/2016/5/12/chartex" xmlns:cx7="http://schemas.microsoft.com/office/drawing/2016/5/13/chartex" xmlns:cx8="http://schemas.microsoft.com/office/drawing/2016/5/14/chartex" xmlns:mc="http://schemas.openxmlformats.org/markup-compatibility/2006" xmlns:aink="http://schemas.microsoft.com/office/drawing/2016/ink" xmlns:am3d="http://schemas.microsoft.com/office/drawing/2017/model3d" xmlns:o="urn:schemas-microsoft-com:office:office" xmlns:r="http://schemas.openxmlformats.org/officeDocument/2006/relationships" xmlns:m="http://schemas.openxmlformats.org/officeDocument/2006/math" xmlns:v="urn:schemas-microsoft-com:vml" xmlns:wp14="http://schemas.microsoft.com/office/word/2010/wordprocessingDrawing" xmlns:wp="http://schemas.openxmlformats.org/drawingml/2006/wordprocessingDrawing" xmlns:w10="urn:schemas-microsoft-com:office:word" xmlns:w="http://schemas.openxmlformats.org/wordprocessingml/2006/main" xmlns:w14="http://schemas.microsoft.com/office/word/2010/wordml" xmlns:w15="http://schemas.microsoft.com/office/word/2012/wordml" xmlns:w16cex="http://schemas.microsoft.com/office/word/2018/wordml/cex" xmlns:w16cid="http://schemas.microsoft.com/office/word/2016/wordml/cid" xmlns:w16="http://schemas.microsoft.com/office/word/2018/wordml" xmlns:w16se="http://schemas.microsoft.com/office/word/2015/wordml/symex" xmlns:wpg="http://schemas.microsoft.com/office/word/2010/wordprocessingGroup" xmlns:wpi="http://schemas.microsoft.com/office/word/2010/wordprocessingInk" xmlns:wne="http://schemas.microsoft.com/office/word/2006/wordml" xmlns:wps="http://schemas.microsoft.com/office/word/2010/wordprocessingShape" mc:Ignorable="w14 w15 w16se w16cid w16 w16cex wp14">
+<w:endnotes xmlns:wpc="http://schemas.microsoft.com/office/word/2010/wordprocessingCanvas" xmlns:cx="http://schemas.microsoft.com/office/drawing/2014/chartex" xmlns:cx1="http://schemas.microsoft.com/office/drawing/2015/9/8/chartex" xmlns:mc="http://schemas.openxmlformats.org/markup-compatibility/2006" xmlns:o="urn:schemas-microsoft-com:office:office" xmlns:r="http://schemas.openxmlformats.org/officeDocument/2006/relationships" xmlns:m="http://schemas.openxmlformats.org/officeDocument/2006/math" xmlns:v="urn:schemas-microsoft-com:vml" xmlns:wp14="http://schemas.microsoft.com/office/word/2010/wordprocessingDrawing" xmlns:wp="http://schemas.openxmlformats.org/drawingml/2006/wordprocessingDrawing" xmlns:w10="urn:schemas-microsoft-com:office:word" xmlns:w="http://schemas.openxmlformats.org/wordprocessingml/2006/main" xmlns:w14="http://schemas.microsoft.com/office/word/2010/wordml" xmlns:w15="http://schemas.microsoft.com/office/word/2012/wordml" xmlns:w16se="http://schemas.microsoft.com/office/word/2015/wordml/symex" xmlns:wpg="http://schemas.microsoft.com/office/word/2010/wordprocessingGroup" xmlns:wpi="http://schemas.microsoft.com/office/word/2010/wordprocessingInk" xmlns:wne="http://schemas.microsoft.com/office/word/2006/wordml" xmlns:wps="http://schemas.microsoft.com/office/word/2010/wordprocessingShape" mc:Ignorable="w14 w15 w16se wp14">
   <w:endnote w:type="separator" w:id="-1">
     <w:p>
       <w:pPr>
@@ -1204,7 +1206,7 @@
 </file>
 
 <file path=word/footnotes.xml><?xml version="1.0" encoding="utf-8"?>
-<w:footnotes xmlns:wpc="http://schemas.microsoft.com/office/word/2010/wordprocessingCanvas" xmlns:cx="http://schemas.microsoft.com/office/drawing/2014/chartex" xmlns:cx1="http://schemas.microsoft.com/office/drawing/2015/9/8/chartex" xmlns:cx2="http://schemas.microsoft.com/office/drawing/2015/10/21/chartex" xmlns:cx3="http://schemas.microsoft.com/office/drawing/2016/5/9/chartex" xmlns:cx4="http://schemas.microsoft.com/office/drawing/2016/5/10/chartex" xmlns:cx5="http://schemas.microsoft.com/office/drawing/2016/5/11/chartex" xmlns:cx6="http://schemas.microsoft.com/office/drawing/2016/5/12/chartex" xmlns:cx7="http://schemas.microsoft.com/office/drawing/2016/5/13/chartex" xmlns:cx8="http://schemas.microsoft.com/office/drawing/2016/5/14/chartex" xmlns:mc="http://schemas.openxmlformats.org/markup-compatibility/2006" xmlns:aink="http://schemas.microsoft.com/office/drawing/2016/ink" xmlns:am3d="http://schemas.microsoft.com/office/drawing/2017/model3d" xmlns:o="urn:schemas-microsoft-com:office:office" xmlns:r="http://schemas.openxmlformats.org/officeDocument/2006/relationships" xmlns:m="http://schemas.openxmlformats.org/officeDocument/2006/math" xmlns:v="urn:schemas-microsoft-com:vml" xmlns:wp14="http://schemas.microsoft.com/office/word/2010/wordprocessingDrawing" xmlns:wp="http://schemas.openxmlformats.org/drawingml/2006/wordprocessingDrawing" xmlns:w10="urn:schemas-microsoft-com:office:word" xmlns:w="http://schemas.openxmlformats.org/wordprocessingml/2006/main" xmlns:w14="http://schemas.microsoft.com/office/word/2010/wordml" xmlns:w15="http://schemas.microsoft.com/office/word/2012/wordml" xmlns:w16cex="http://schemas.microsoft.com/office/word/2018/wordml/cex" xmlns:w16cid="http://schemas.microsoft.com/office/word/2016/wordml/cid" xmlns:w16="http://schemas.microsoft.com/office/word/2018/wordml" xmlns:w16se="http://schemas.microsoft.com/office/word/2015/wordml/symex" xmlns:wpg="http://schemas.microsoft.com/office/word/2010/wordprocessingGroup" xmlns:wpi="http://schemas.microsoft.com/office/word/2010/wordprocessingInk" xmlns:wne="http://schemas.microsoft.com/office/word/2006/wordml" xmlns:wps="http://schemas.microsoft.com/office/word/2010/wordprocessingShape" mc:Ignorable="w14 w15 w16se w16cid w16 w16cex wp14">
+<w:footnotes xmlns:wpc="http://schemas.microsoft.com/office/word/2010/wordprocessingCanvas" xmlns:cx="http://schemas.microsoft.com/office/drawing/2014/chartex" xmlns:cx1="http://schemas.microsoft.com/office/drawing/2015/9/8/chartex" xmlns:mc="http://schemas.openxmlformats.org/markup-compatibility/2006" xmlns:o="urn:schemas-microsoft-com:office:office" xmlns:r="http://schemas.openxmlformats.org/officeDocument/2006/relationships" xmlns:m="http://schemas.openxmlformats.org/officeDocument/2006/math" xmlns:v="urn:schemas-microsoft-com:vml" xmlns:wp14="http://schemas.microsoft.com/office/word/2010/wordprocessingDrawing" xmlns:wp="http://schemas.openxmlformats.org/drawingml/2006/wordprocessingDrawing" xmlns:w10="urn:schemas-microsoft-com:office:word" xmlns:w="http://schemas.openxmlformats.org/wordprocessingml/2006/main" xmlns:w14="http://schemas.microsoft.com/office/word/2010/wordml" xmlns:w15="http://schemas.microsoft.com/office/word/2012/wordml" xmlns:w16se="http://schemas.microsoft.com/office/word/2015/wordml/symex" xmlns:wpg="http://schemas.microsoft.com/office/word/2010/wordprocessingGroup" xmlns:wpi="http://schemas.microsoft.com/office/word/2010/wordprocessingInk" xmlns:wne="http://schemas.microsoft.com/office/word/2006/wordml" xmlns:wps="http://schemas.microsoft.com/office/word/2010/wordprocessingShape" mc:Ignorable="w14 w15 w16se wp14">
   <w:footnote w:type="separator" w:id="-1">
     <w:p>
       <w:pPr>
@@ -1229,7 +1231,7 @@
 </file>
 
 <file path=word/styles.xml><?xml version="1.0" encoding="utf-8"?>
-<w:styles xmlns:mc="http://schemas.openxmlformats.org/markup-compatibility/2006" xmlns:r="http://schemas.openxmlformats.org/officeDocument/2006/relationships" xmlns:w="http://schemas.openxmlformats.org/wordprocessingml/2006/main" xmlns:w14="http://schemas.microsoft.com/office/word/2010/wordml" xmlns:w15="http://schemas.microsoft.com/office/word/2012/wordml" xmlns:w16cex="http://schemas.microsoft.com/office/word/2018/wordml/cex" xmlns:w16cid="http://schemas.microsoft.com/office/word/2016/wordml/cid" xmlns:w16="http://schemas.microsoft.com/office/word/2018/wordml" xmlns:w16se="http://schemas.microsoft.com/office/word/2015/wordml/symex" mc:Ignorable="w14 w15 w16se w16cid w16 w16cex">
+<w:styles xmlns:mc="http://schemas.openxmlformats.org/markup-compatibility/2006" xmlns:r="http://schemas.openxmlformats.org/officeDocument/2006/relationships" xmlns:w="http://schemas.openxmlformats.org/wordprocessingml/2006/main" xmlns:w14="http://schemas.microsoft.com/office/word/2010/wordml" xmlns:w15="http://schemas.microsoft.com/office/word/2012/wordml" xmlns:w16se="http://schemas.microsoft.com/office/word/2015/wordml/symex" mc:Ignorable="w14 w15 w16se">
   <w:docDefaults>
     <w:rPrDefault>
       <w:rPr>
@@ -1245,7 +1247,7 @@
       </w:pPr>
     </w:pPrDefault>
   </w:docDefaults>
-  <w:latentStyles w:defLockedState="0" w:defUIPriority="99" w:defSemiHidden="0" w:defUnhideWhenUsed="0" w:defQFormat="0" w:count="376">
+  <w:latentStyles w:defLockedState="0" w:defUIPriority="99" w:defSemiHidden="0" w:defUnhideWhenUsed="0" w:defQFormat="0" w:count="371">
     <w:lsdException w:name="Normal" w:uiPriority="0" w:qFormat="1"/>
     <w:lsdException w:name="heading 1" w:uiPriority="9" w:qFormat="1"/>
     <w:lsdException w:name="heading 2" w:semiHidden="1" w:uiPriority="9" w:unhideWhenUsed="1" w:qFormat="1"/>
@@ -1617,11 +1619,6 @@
     <w:lsdException w:name="List Table 5 Dark Accent 6" w:uiPriority="50"/>
     <w:lsdException w:name="List Table 6 Colorful Accent 6" w:uiPriority="51"/>
     <w:lsdException w:name="List Table 7 Colorful Accent 6" w:uiPriority="52"/>
-    <w:lsdException w:name="Mention" w:semiHidden="1" w:unhideWhenUsed="1"/>
-    <w:lsdException w:name="Smart Hyperlink" w:semiHidden="1" w:unhideWhenUsed="1"/>
-    <w:lsdException w:name="Hashtag" w:semiHidden="1" w:unhideWhenUsed="1"/>
-    <w:lsdException w:name="Unresolved Mention" w:semiHidden="1" w:unhideWhenUsed="1"/>
-    <w:lsdException w:name="Smart Link" w:semiHidden="1" w:unhideWhenUsed="1"/>
   </w:latentStyles>
   <w:style w:type="paragraph" w:default="1" w:styleId="Normal">
     <w:name w:val="Normal"/>

</xml_diff>